<commit_message>
Bug 2 - Same die values
Initial test code and testing documentation updated
</commit_message>
<xml_diff>
--- a/UAT tests/Incorrect Balance test.docx
+++ b/UAT tests/Incorrect Balance test.docx
@@ -925,9 +925,1201 @@
               </w:rPr>
               <w:t>x</w:t>
             </w:r>
+            <w:proofErr w:type="gramEnd"/>
+          </w:p>
+        </w:tc>
+      </w:tr>
+    </w:tbl>
+    <w:p>
+      <w:pPr>
+        <w:rPr>
+          <w:sz w:val="22"/>
+          <w:szCs w:val="22"/>
+        </w:rPr>
+      </w:pPr>
+    </w:p>
+    <w:p>
+      <w:pPr>
+        <w:rPr>
+          <w:sz w:val="22"/>
+          <w:szCs w:val="22"/>
+        </w:rPr>
+      </w:pPr>
+    </w:p>
+    <w:p>
+      <w:pPr>
+        <w:rPr>
+          <w:sz w:val="22"/>
+          <w:szCs w:val="22"/>
+        </w:rPr>
+      </w:pPr>
+      <w:r>
+        <w:rPr>
+          <w:sz w:val="22"/>
+          <w:szCs w:val="22"/>
+        </w:rPr>
+        <w:t>Test Name</w:t>
+      </w:r>
+    </w:p>
+    <w:p>
+      <w:pPr>
+        <w:rPr>
+          <w:sz w:val="22"/>
+          <w:szCs w:val="22"/>
+        </w:rPr>
+      </w:pPr>
+      <w:proofErr w:type="spellStart"/>
+      <w:r>
+        <w:rPr>
+          <w:sz w:val="22"/>
+          <w:szCs w:val="22"/>
+        </w:rPr>
+        <w:t>TestBetLimit</w:t>
+      </w:r>
+      <w:proofErr w:type="spellEnd"/>
+    </w:p>
+    <w:p>
+      <w:pPr>
+        <w:rPr>
+          <w:sz w:val="22"/>
+          <w:szCs w:val="22"/>
+        </w:rPr>
+      </w:pPr>
+      <w:r>
+        <w:rPr>
+          <w:sz w:val="22"/>
+          <w:szCs w:val="22"/>
+        </w:rPr>
+        <w:lastRenderedPageBreak/>
+        <w:t>Use Case Tested</w:t>
+      </w:r>
+    </w:p>
+    <w:p>
+      <w:pPr>
+        <w:rPr>
+          <w:sz w:val="22"/>
+          <w:szCs w:val="22"/>
+        </w:rPr>
+      </w:pPr>
+      <w:r>
+        <w:rPr>
+          <w:sz w:val="22"/>
+          <w:szCs w:val="22"/>
+        </w:rPr>
+        <w:t>Rolling the three dice for the bet.</w:t>
+      </w:r>
+    </w:p>
+    <w:p>
+      <w:pPr>
+        <w:rPr>
+          <w:sz w:val="22"/>
+          <w:szCs w:val="22"/>
+        </w:rPr>
+      </w:pPr>
+    </w:p>
+    <w:p>
+      <w:pPr>
+        <w:rPr>
+          <w:sz w:val="22"/>
+          <w:szCs w:val="22"/>
+        </w:rPr>
+      </w:pPr>
+      <w:r>
+        <w:rPr>
+          <w:sz w:val="22"/>
+          <w:szCs w:val="22"/>
+        </w:rPr>
+        <w:t>Test Description</w:t>
+      </w:r>
+    </w:p>
+    <w:p>
+      <w:pPr>
+        <w:pStyle w:val="ListParagraph"/>
+        <w:numPr>
+          <w:ilvl w:val="0"/>
+          <w:numId w:val="5"/>
+        </w:numPr>
+        <w:rPr>
+          <w:sz w:val="22"/>
+          <w:szCs w:val="22"/>
+        </w:rPr>
+      </w:pPr>
+      <w:r>
+        <w:rPr>
+          <w:sz w:val="22"/>
+          <w:szCs w:val="22"/>
+        </w:rPr>
+        <w:t xml:space="preserve">The test will check to ensure that the values of the dice are being changed after every roll. </w:t>
+      </w:r>
+    </w:p>
+    <w:p>
+      <w:pPr>
+        <w:pStyle w:val="ListParagraph"/>
+        <w:rPr>
+          <w:sz w:val="22"/>
+          <w:szCs w:val="22"/>
+        </w:rPr>
+      </w:pPr>
+    </w:p>
+    <w:p>
+      <w:pPr>
+        <w:pStyle w:val="ListParagraph"/>
+        <w:numPr>
+          <w:ilvl w:val="0"/>
+          <w:numId w:val="5"/>
+        </w:numPr>
+        <w:rPr>
+          <w:sz w:val="22"/>
+          <w:szCs w:val="22"/>
+        </w:rPr>
+      </w:pPr>
+      <w:r>
+        <w:rPr>
+          <w:sz w:val="22"/>
+          <w:szCs w:val="22"/>
+        </w:rPr>
+        <w:t>When the program runs, the first roll made by the dealer produces three values that are random (heart, crown, diamond, clubs spade, anchor).</w:t>
+      </w:r>
+    </w:p>
+    <w:p>
+      <w:pPr>
+        <w:rPr>
+          <w:sz w:val="22"/>
+          <w:szCs w:val="22"/>
+        </w:rPr>
+      </w:pPr>
+    </w:p>
+    <w:p>
+      <w:pPr>
+        <w:pStyle w:val="ListParagraph"/>
+        <w:numPr>
+          <w:ilvl w:val="0"/>
+          <w:numId w:val="5"/>
+        </w:numPr>
+        <w:rPr>
+          <w:sz w:val="22"/>
+          <w:szCs w:val="22"/>
+        </w:rPr>
+      </w:pPr>
+      <w:r>
+        <w:rPr>
+          <w:sz w:val="22"/>
+          <w:szCs w:val="22"/>
+        </w:rPr>
+        <w:t>Every consecutive roll for each round and each game played does not result in new random dice values. Instead, the dice values for every round and game reflect the same values of the original roll made by the dealer.</w:t>
+      </w:r>
+    </w:p>
+    <w:p>
+      <w:pPr>
+        <w:rPr>
+          <w:sz w:val="22"/>
+          <w:szCs w:val="22"/>
+        </w:rPr>
+      </w:pPr>
+    </w:p>
+    <w:p>
+      <w:pPr>
+        <w:pStyle w:val="ListParagraph"/>
+        <w:numPr>
+          <w:ilvl w:val="0"/>
+          <w:numId w:val="5"/>
+        </w:numPr>
+        <w:rPr>
+          <w:sz w:val="22"/>
+          <w:szCs w:val="22"/>
+        </w:rPr>
+      </w:pPr>
+      <w:r>
+        <w:rPr>
+          <w:sz w:val="22"/>
+          <w:szCs w:val="22"/>
+        </w:rPr>
+        <w:t>The test aims to prove that this in fact the case, by recording the results of many rounds and games, but also aims to isolate and therefore locate the cause of this bug.</w:t>
+      </w:r>
+    </w:p>
+    <w:p>
+      <w:pPr>
+        <w:rPr>
+          <w:sz w:val="22"/>
+          <w:szCs w:val="22"/>
+        </w:rPr>
+      </w:pPr>
+    </w:p>
+    <w:p>
+      <w:pPr>
+        <w:pStyle w:val="ListParagraph"/>
+        <w:numPr>
+          <w:ilvl w:val="0"/>
+          <w:numId w:val="5"/>
+        </w:numPr>
+        <w:rPr>
+          <w:sz w:val="22"/>
+          <w:szCs w:val="22"/>
+        </w:rPr>
+      </w:pPr>
+      <w:r>
+        <w:rPr>
+          <w:sz w:val="22"/>
+          <w:szCs w:val="22"/>
+        </w:rPr>
+        <w:t xml:space="preserve">The test is developed for a single game that has over </w:t>
+      </w:r>
+      <w:r>
+        <w:rPr>
+          <w:sz w:val="22"/>
+          <w:szCs w:val="22"/>
+        </w:rPr>
+        <w:t>200</w:t>
+      </w:r>
+      <w:r>
+        <w:rPr>
+          <w:sz w:val="22"/>
+          <w:szCs w:val="22"/>
+        </w:rPr>
+        <w:t xml:space="preserve"> rounds. If there </w:t>
+      </w:r>
+      <w:r>
+        <w:rPr>
+          <w:sz w:val="22"/>
+          <w:szCs w:val="22"/>
+        </w:rPr>
+        <w:t xml:space="preserve">are no changes after to the die after </w:t>
+      </w:r>
+      <w:r>
+        <w:rPr>
+          <w:sz w:val="22"/>
+          <w:szCs w:val="22"/>
+        </w:rPr>
+        <w:t>200</w:t>
+      </w:r>
+      <w:r>
+        <w:rPr>
+          <w:sz w:val="22"/>
+          <w:szCs w:val="22"/>
+        </w:rPr>
+        <w:t xml:space="preserve"> rounds, it can be accurately confirmed that the dice values do not change after each round. If this is the case, the test will fail.</w:t>
+      </w:r>
+    </w:p>
+    <w:p>
+      <w:pPr>
+        <w:rPr>
+          <w:sz w:val="22"/>
+          <w:szCs w:val="22"/>
+        </w:rPr>
+      </w:pPr>
+    </w:p>
+    <w:p>
+      <w:pPr>
+        <w:rPr>
+          <w:sz w:val="22"/>
+          <w:szCs w:val="22"/>
+        </w:rPr>
+      </w:pPr>
+    </w:p>
+    <w:p>
+      <w:pPr>
+        <w:rPr>
+          <w:sz w:val="22"/>
+          <w:szCs w:val="22"/>
+        </w:rPr>
+      </w:pPr>
+      <w:r>
+        <w:rPr>
+          <w:sz w:val="22"/>
+          <w:szCs w:val="22"/>
+        </w:rPr>
+        <w:t>Pre-conditions</w:t>
+      </w:r>
+    </w:p>
+    <w:p>
+      <w:pPr>
+        <w:pStyle w:val="ListParagraph"/>
+        <w:numPr>
+          <w:ilvl w:val="0"/>
+          <w:numId w:val="6"/>
+        </w:numPr>
+        <w:rPr>
+          <w:sz w:val="22"/>
+          <w:szCs w:val="22"/>
+        </w:rPr>
+      </w:pPr>
+      <w:r>
+        <w:rPr>
+          <w:sz w:val="22"/>
+          <w:szCs w:val="22"/>
+        </w:rPr>
+        <w:t xml:space="preserve">The test will be set up so that only one game is played and contains </w:t>
+      </w:r>
+      <w:r>
+        <w:rPr>
+          <w:sz w:val="22"/>
+          <w:szCs w:val="22"/>
+        </w:rPr>
+        <w:t>200</w:t>
+      </w:r>
+      <w:r>
+        <w:rPr>
+          <w:sz w:val="22"/>
+          <w:szCs w:val="22"/>
+        </w:rPr>
+        <w:t xml:space="preserve"> rounds</w:t>
+      </w:r>
+    </w:p>
+    <w:p>
+      <w:pPr>
+        <w:pStyle w:val="ListParagraph"/>
+        <w:rPr>
+          <w:sz w:val="22"/>
+          <w:szCs w:val="22"/>
+        </w:rPr>
+      </w:pPr>
+    </w:p>
+    <w:p>
+      <w:pPr>
+        <w:pStyle w:val="ListParagraph"/>
+        <w:numPr>
+          <w:ilvl w:val="0"/>
+          <w:numId w:val="6"/>
+        </w:numPr>
+        <w:rPr>
+          <w:sz w:val="22"/>
+          <w:szCs w:val="22"/>
+        </w:rPr>
+      </w:pPr>
+      <w:r>
+        <w:rPr>
+          <w:sz w:val="22"/>
+          <w:szCs w:val="22"/>
+        </w:rPr>
+        <w:t xml:space="preserve">To ensure that the full </w:t>
+      </w:r>
+      <w:r>
+        <w:rPr>
+          <w:sz w:val="22"/>
+          <w:szCs w:val="22"/>
+        </w:rPr>
+        <w:t>200</w:t>
+      </w:r>
+      <w:r>
+        <w:rPr>
+          <w:sz w:val="22"/>
+          <w:szCs w:val="22"/>
+        </w:rPr>
+        <w:t xml:space="preserve"> rounds are played, the player’s die will be manipulated to always show a match to at least one of the dealers dice. </w:t>
+      </w:r>
+    </w:p>
+    <w:p>
+      <w:pPr>
+        <w:rPr>
+          <w:sz w:val="22"/>
+          <w:szCs w:val="22"/>
+        </w:rPr>
+      </w:pPr>
+    </w:p>
+    <w:p>
+      <w:pPr>
+        <w:pStyle w:val="ListParagraph"/>
+        <w:numPr>
+          <w:ilvl w:val="0"/>
+          <w:numId w:val="6"/>
+        </w:numPr>
+        <w:rPr>
+          <w:sz w:val="22"/>
+          <w:szCs w:val="22"/>
+        </w:rPr>
+      </w:pPr>
+      <w:r>
+        <w:rPr>
+          <w:sz w:val="22"/>
+          <w:szCs w:val="22"/>
+        </w:rPr>
+        <w:t xml:space="preserve"> </w:t>
+      </w:r>
+      <w:r>
+        <w:rPr>
+          <w:sz w:val="22"/>
+          <w:szCs w:val="22"/>
+        </w:rPr>
+        <w:t>The test will be developed so that to count the number of rounds has exactly the same value for each die.</w:t>
+      </w:r>
+    </w:p>
+    <w:p>
+      <w:pPr>
+        <w:rPr>
+          <w:sz w:val="22"/>
+          <w:szCs w:val="22"/>
+        </w:rPr>
+      </w:pPr>
+    </w:p>
+    <w:p>
+      <w:pPr>
+        <w:rPr>
+          <w:sz w:val="22"/>
+          <w:szCs w:val="22"/>
+        </w:rPr>
+      </w:pPr>
+      <w:r>
+        <w:rPr>
+          <w:sz w:val="22"/>
+          <w:szCs w:val="22"/>
+        </w:rPr>
+        <w:t>Post-Conditions</w:t>
+      </w:r>
+    </w:p>
+    <w:p>
+      <w:pPr>
+        <w:pStyle w:val="ListParagraph"/>
+        <w:numPr>
+          <w:ilvl w:val="0"/>
+          <w:numId w:val="7"/>
+        </w:numPr>
+        <w:rPr>
+          <w:sz w:val="22"/>
+          <w:szCs w:val="22"/>
+        </w:rPr>
+      </w:pPr>
+      <w:r>
+        <w:rPr>
+          <w:sz w:val="22"/>
+          <w:szCs w:val="22"/>
+        </w:rPr>
+        <w:t>A count of the number of rounds that produced the exact same values for each die</w:t>
+      </w:r>
+    </w:p>
+    <w:p>
+      <w:pPr>
+        <w:ind w:left="360"/>
+        <w:rPr>
+          <w:sz w:val="22"/>
+          <w:szCs w:val="22"/>
+        </w:rPr>
+      </w:pPr>
+    </w:p>
+    <w:p>
+      <w:pPr>
+        <w:pStyle w:val="ListParagraph"/>
+        <w:numPr>
+          <w:ilvl w:val="0"/>
+          <w:numId w:val="7"/>
+        </w:numPr>
+        <w:rPr>
+          <w:sz w:val="22"/>
+          <w:szCs w:val="22"/>
+        </w:rPr>
+      </w:pPr>
+      <w:r>
+        <w:rPr>
+          <w:sz w:val="22"/>
+          <w:szCs w:val="22"/>
+        </w:rPr>
+        <w:t>The number of rounds that produced the same values should match the number of rounds played. Each round should produce the same values as the previous</w:t>
+      </w:r>
+    </w:p>
+    <w:p>
+      <w:pPr>
+        <w:rPr>
+          <w:sz w:val="22"/>
+          <w:szCs w:val="22"/>
+        </w:rPr>
+      </w:pPr>
+    </w:p>
+    <w:p>
+      <w:pPr>
+        <w:pStyle w:val="ListParagraph"/>
+        <w:numPr>
+          <w:ilvl w:val="0"/>
+          <w:numId w:val="7"/>
+        </w:numPr>
+        <w:rPr>
+          <w:sz w:val="22"/>
+          <w:szCs w:val="22"/>
+        </w:rPr>
+      </w:pPr>
+      <w:r>
+        <w:rPr>
+          <w:sz w:val="22"/>
+          <w:szCs w:val="22"/>
+        </w:rPr>
+        <w:t xml:space="preserve">If the </w:t>
+      </w:r>
+      <w:proofErr w:type="gramStart"/>
+      <w:r>
+        <w:rPr>
+          <w:sz w:val="22"/>
+          <w:szCs w:val="22"/>
+        </w:rPr>
+        <w:t>number</w:t>
+      </w:r>
+      <w:proofErr w:type="gramEnd"/>
+      <w:r>
+        <w:rPr>
+          <w:sz w:val="22"/>
+          <w:szCs w:val="22"/>
+        </w:rPr>
+        <w:t xml:space="preserve"> of rounds that result in the same die values equal the number of rounds played, the test will fail.</w:t>
+      </w:r>
+    </w:p>
+    <w:p>
+      <w:pPr>
+        <w:rPr>
+          <w:sz w:val="22"/>
+          <w:szCs w:val="22"/>
+        </w:rPr>
+      </w:pPr>
+    </w:p>
+    <w:tbl>
+      <w:tblPr>
+        <w:tblStyle w:val="TableGrid"/>
+        <w:tblW w:w="0" w:type="auto"/>
+        <w:tblInd w:w="-886" w:type="dxa"/>
+        <w:tblLook w:val="04A0" w:firstRow="1" w:lastRow="0" w:firstColumn="1" w:lastColumn="0" w:noHBand="0" w:noVBand="1"/>
+      </w:tblPr>
+      <w:tblGrid>
+        <w:gridCol w:w="338"/>
+        <w:gridCol w:w="3983"/>
+        <w:gridCol w:w="4342"/>
+        <w:gridCol w:w="404"/>
+        <w:gridCol w:w="335"/>
+      </w:tblGrid>
+      <w:tr>
+        <w:tc>
+          <w:tcPr>
+            <w:tcW w:w="284" w:type="dxa"/>
+          </w:tcPr>
+          <w:p>
+            <w:pPr>
+              <w:rPr>
+                <w:sz w:val="22"/>
+                <w:szCs w:val="22"/>
+              </w:rPr>
+            </w:pPr>
+          </w:p>
+        </w:tc>
+        <w:tc>
+          <w:tcPr>
+            <w:tcW w:w="4008" w:type="dxa"/>
+          </w:tcPr>
+          <w:p>
+            <w:pPr>
+              <w:rPr>
+                <w:sz w:val="22"/>
+                <w:szCs w:val="22"/>
+              </w:rPr>
+            </w:pPr>
+            <w:r>
+              <w:rPr>
+                <w:sz w:val="22"/>
+                <w:szCs w:val="22"/>
+              </w:rPr>
+              <w:t>Test Step</w:t>
+            </w:r>
+          </w:p>
+        </w:tc>
+        <w:tc>
+          <w:tcPr>
+            <w:tcW w:w="4370" w:type="dxa"/>
+          </w:tcPr>
+          <w:p>
+            <w:pPr>
+              <w:rPr>
+                <w:sz w:val="22"/>
+                <w:szCs w:val="22"/>
+              </w:rPr>
+            </w:pPr>
+            <w:r>
+              <w:rPr>
+                <w:sz w:val="22"/>
+                <w:szCs w:val="22"/>
+              </w:rPr>
+              <w:t>Expected</w:t>
+            </w:r>
+            <w:r>
+              <w:rPr>
+                <w:sz w:val="22"/>
+                <w:szCs w:val="22"/>
+              </w:rPr>
+              <w:t xml:space="preserve"> Test Results</w:t>
+            </w:r>
+          </w:p>
+        </w:tc>
+        <w:tc>
+          <w:tcPr>
+            <w:tcW w:w="405" w:type="dxa"/>
+          </w:tcPr>
+          <w:p>
+            <w:pPr>
+              <w:rPr>
+                <w:sz w:val="22"/>
+                <w:szCs w:val="22"/>
+              </w:rPr>
+            </w:pPr>
+            <w:r>
+              <w:rPr>
+                <w:sz w:val="22"/>
+                <w:szCs w:val="22"/>
+              </w:rPr>
+              <w:t>P</w:t>
+            </w:r>
+          </w:p>
+        </w:tc>
+        <w:tc>
+          <w:tcPr>
+            <w:tcW w:w="335" w:type="dxa"/>
+          </w:tcPr>
+          <w:p>
+            <w:pPr>
+              <w:rPr>
+                <w:sz w:val="22"/>
+                <w:szCs w:val="22"/>
+              </w:rPr>
+            </w:pPr>
+            <w:r>
+              <w:rPr>
+                <w:sz w:val="22"/>
+                <w:szCs w:val="22"/>
+              </w:rPr>
+              <w:t>F</w:t>
+            </w:r>
+          </w:p>
+        </w:tc>
+      </w:tr>
+      <w:tr>
+        <w:tc>
+          <w:tcPr>
+            <w:tcW w:w="284" w:type="dxa"/>
+          </w:tcPr>
+          <w:p>
+            <w:pPr>
+              <w:rPr>
+                <w:sz w:val="22"/>
+                <w:szCs w:val="22"/>
+              </w:rPr>
+            </w:pPr>
+            <w:r>
+              <w:rPr>
+                <w:sz w:val="22"/>
+                <w:szCs w:val="22"/>
+              </w:rPr>
+              <w:t>1</w:t>
+            </w:r>
+          </w:p>
+        </w:tc>
+        <w:tc>
+          <w:tcPr>
+            <w:tcW w:w="4008" w:type="dxa"/>
+          </w:tcPr>
+          <w:p>
+            <w:pPr>
+              <w:rPr>
+                <w:sz w:val="22"/>
+                <w:szCs w:val="22"/>
+              </w:rPr>
+            </w:pPr>
+            <w:r>
+              <w:rPr>
+                <w:sz w:val="22"/>
+                <w:szCs w:val="22"/>
+              </w:rPr>
+              <w:t xml:space="preserve">Set the balance </w:t>
+            </w:r>
+            <w:proofErr w:type="gramStart"/>
+            <w:r>
+              <w:rPr>
+                <w:sz w:val="22"/>
+                <w:szCs w:val="22"/>
+              </w:rPr>
+              <w:t xml:space="preserve">to </w:t>
+            </w:r>
+            <w:r>
+              <w:rPr>
+                <w:sz w:val="22"/>
+                <w:szCs w:val="22"/>
+              </w:rPr>
+              <w:t xml:space="preserve"> 201</w:t>
+            </w:r>
+            <w:proofErr w:type="gramEnd"/>
+          </w:p>
+        </w:tc>
+        <w:tc>
+          <w:tcPr>
+            <w:tcW w:w="4370" w:type="dxa"/>
+          </w:tcPr>
+          <w:p>
+            <w:pPr>
+              <w:rPr>
+                <w:sz w:val="22"/>
+                <w:szCs w:val="22"/>
+              </w:rPr>
+            </w:pPr>
+            <w:r>
+              <w:rPr>
+                <w:sz w:val="22"/>
+                <w:szCs w:val="22"/>
+              </w:rPr>
+              <w:t>Balance should be 201</w:t>
+            </w:r>
+          </w:p>
+        </w:tc>
+        <w:tc>
+          <w:tcPr>
+            <w:tcW w:w="405" w:type="dxa"/>
+          </w:tcPr>
+          <w:p>
+            <w:pPr>
+              <w:rPr>
+                <w:sz w:val="22"/>
+                <w:szCs w:val="22"/>
+              </w:rPr>
+            </w:pPr>
+            <w:proofErr w:type="gramStart"/>
+            <w:r>
+              <w:rPr>
+                <w:sz w:val="22"/>
+                <w:szCs w:val="22"/>
+              </w:rPr>
+              <w:t>x</w:t>
+            </w:r>
+            <w:proofErr w:type="gramEnd"/>
+          </w:p>
+        </w:tc>
+        <w:tc>
+          <w:tcPr>
+            <w:tcW w:w="335" w:type="dxa"/>
+          </w:tcPr>
+          <w:p>
+            <w:pPr>
+              <w:rPr>
+                <w:sz w:val="22"/>
+                <w:szCs w:val="22"/>
+              </w:rPr>
+            </w:pPr>
+          </w:p>
+        </w:tc>
+      </w:tr>
+      <w:tr>
+        <w:tc>
+          <w:tcPr>
+            <w:tcW w:w="284" w:type="dxa"/>
+          </w:tcPr>
+          <w:p>
+            <w:pPr>
+              <w:rPr>
+                <w:sz w:val="22"/>
+                <w:szCs w:val="22"/>
+              </w:rPr>
+            </w:pPr>
+            <w:r>
+              <w:rPr>
+                <w:sz w:val="22"/>
+                <w:szCs w:val="22"/>
+              </w:rPr>
+              <w:t>2</w:t>
+            </w:r>
+          </w:p>
+        </w:tc>
+        <w:tc>
+          <w:tcPr>
+            <w:tcW w:w="4008" w:type="dxa"/>
+          </w:tcPr>
+          <w:p>
+            <w:pPr>
+              <w:rPr>
+                <w:sz w:val="22"/>
+                <w:szCs w:val="22"/>
+              </w:rPr>
+            </w:pPr>
+            <w:r>
+              <w:rPr>
+                <w:sz w:val="22"/>
+                <w:szCs w:val="22"/>
+              </w:rPr>
+              <w:t>Set bet to 1</w:t>
+            </w:r>
+          </w:p>
+        </w:tc>
+        <w:tc>
+          <w:tcPr>
+            <w:tcW w:w="4370" w:type="dxa"/>
+          </w:tcPr>
+          <w:p>
+            <w:pPr>
+              <w:rPr>
+                <w:sz w:val="22"/>
+                <w:szCs w:val="22"/>
+              </w:rPr>
+            </w:pPr>
+            <w:r>
+              <w:rPr>
+                <w:sz w:val="22"/>
+                <w:szCs w:val="22"/>
+              </w:rPr>
+              <w:t>Bet should be 1</w:t>
+            </w:r>
+          </w:p>
+        </w:tc>
+        <w:tc>
+          <w:tcPr>
+            <w:tcW w:w="405" w:type="dxa"/>
+          </w:tcPr>
+          <w:p>
+            <w:pPr>
+              <w:rPr>
+                <w:sz w:val="22"/>
+                <w:szCs w:val="22"/>
+              </w:rPr>
+            </w:pPr>
+            <w:proofErr w:type="gramStart"/>
+            <w:r>
+              <w:rPr>
+                <w:sz w:val="22"/>
+                <w:szCs w:val="22"/>
+              </w:rPr>
+              <w:t>x</w:t>
+            </w:r>
+            <w:proofErr w:type="gramEnd"/>
+          </w:p>
+        </w:tc>
+        <w:tc>
+          <w:tcPr>
+            <w:tcW w:w="335" w:type="dxa"/>
+          </w:tcPr>
+          <w:p>
+            <w:pPr>
+              <w:rPr>
+                <w:sz w:val="22"/>
+                <w:szCs w:val="22"/>
+              </w:rPr>
+            </w:pPr>
+          </w:p>
+        </w:tc>
+      </w:tr>
+      <w:tr>
+        <w:tc>
+          <w:tcPr>
+            <w:tcW w:w="284" w:type="dxa"/>
+          </w:tcPr>
+          <w:p>
+            <w:pPr>
+              <w:rPr>
+                <w:sz w:val="22"/>
+                <w:szCs w:val="22"/>
+              </w:rPr>
+            </w:pPr>
+            <w:r>
+              <w:rPr>
+                <w:sz w:val="22"/>
+                <w:szCs w:val="22"/>
+              </w:rPr>
+              <w:t xml:space="preserve">3 </w:t>
+            </w:r>
+          </w:p>
+        </w:tc>
+        <w:tc>
+          <w:tcPr>
+            <w:tcW w:w="4008" w:type="dxa"/>
+          </w:tcPr>
+          <w:p>
+            <w:pPr>
+              <w:rPr>
+                <w:sz w:val="22"/>
+                <w:szCs w:val="22"/>
+              </w:rPr>
+            </w:pPr>
+            <w:r>
+              <w:rPr>
+                <w:sz w:val="22"/>
+                <w:szCs w:val="22"/>
+              </w:rPr>
+              <w:t>Create the dice</w:t>
+            </w:r>
+          </w:p>
+        </w:tc>
+        <w:tc>
+          <w:tcPr>
+            <w:tcW w:w="4370" w:type="dxa"/>
+          </w:tcPr>
+          <w:p>
+            <w:pPr>
+              <w:rPr>
+                <w:sz w:val="22"/>
+                <w:szCs w:val="22"/>
+              </w:rPr>
+            </w:pPr>
+            <w:r>
+              <w:rPr>
+                <w:sz w:val="22"/>
+                <w:szCs w:val="22"/>
+              </w:rPr>
+              <w:t>Initial dice should have random values</w:t>
+            </w:r>
+          </w:p>
+        </w:tc>
+        <w:tc>
+          <w:tcPr>
+            <w:tcW w:w="405" w:type="dxa"/>
+          </w:tcPr>
+          <w:p>
+            <w:pPr>
+              <w:rPr>
+                <w:sz w:val="22"/>
+                <w:szCs w:val="22"/>
+              </w:rPr>
+            </w:pPr>
+            <w:proofErr w:type="gramStart"/>
+            <w:r>
+              <w:rPr>
+                <w:sz w:val="22"/>
+                <w:szCs w:val="22"/>
+              </w:rPr>
+              <w:t>x</w:t>
+            </w:r>
+            <w:proofErr w:type="gramEnd"/>
+          </w:p>
+        </w:tc>
+        <w:tc>
+          <w:tcPr>
+            <w:tcW w:w="335" w:type="dxa"/>
+          </w:tcPr>
+          <w:p>
+            <w:pPr>
+              <w:rPr>
+                <w:sz w:val="22"/>
+                <w:szCs w:val="22"/>
+              </w:rPr>
+            </w:pPr>
+          </w:p>
+        </w:tc>
+      </w:tr>
+      <w:tr>
+        <w:tc>
+          <w:tcPr>
+            <w:tcW w:w="284" w:type="dxa"/>
+          </w:tcPr>
+          <w:p>
+            <w:pPr>
+              <w:rPr>
+                <w:sz w:val="22"/>
+                <w:szCs w:val="22"/>
+              </w:rPr>
+            </w:pPr>
+            <w:r>
+              <w:rPr>
+                <w:sz w:val="22"/>
+                <w:szCs w:val="22"/>
+              </w:rPr>
+              <w:t>4</w:t>
+            </w:r>
+          </w:p>
+        </w:tc>
+        <w:tc>
+          <w:tcPr>
+            <w:tcW w:w="4008" w:type="dxa"/>
+          </w:tcPr>
+          <w:p>
+            <w:pPr>
+              <w:rPr>
+                <w:sz w:val="22"/>
+                <w:szCs w:val="22"/>
+              </w:rPr>
+            </w:pPr>
+            <w:r>
+              <w:rPr>
+                <w:sz w:val="22"/>
+                <w:szCs w:val="22"/>
+              </w:rPr>
+              <w:t>Create two lists to compare the current and previous round</w:t>
+            </w:r>
+          </w:p>
+        </w:tc>
+        <w:tc>
+          <w:tcPr>
+            <w:tcW w:w="4370" w:type="dxa"/>
+          </w:tcPr>
+          <w:p>
+            <w:pPr>
+              <w:rPr>
+                <w:sz w:val="22"/>
+                <w:szCs w:val="22"/>
+              </w:rPr>
+            </w:pPr>
+            <w:r>
+              <w:rPr>
+                <w:sz w:val="22"/>
+                <w:szCs w:val="22"/>
+              </w:rPr>
+              <w:t>The list that contains the previous round should be different to the values of the current round</w:t>
+            </w:r>
+          </w:p>
+        </w:tc>
+        <w:tc>
+          <w:tcPr>
+            <w:tcW w:w="405" w:type="dxa"/>
+          </w:tcPr>
+          <w:p>
+            <w:pPr>
+              <w:rPr>
+                <w:sz w:val="22"/>
+                <w:szCs w:val="22"/>
+              </w:rPr>
+            </w:pPr>
+          </w:p>
+        </w:tc>
+        <w:tc>
+          <w:tcPr>
+            <w:tcW w:w="335" w:type="dxa"/>
+          </w:tcPr>
+          <w:p>
+            <w:pPr>
+              <w:rPr>
+                <w:sz w:val="22"/>
+                <w:szCs w:val="22"/>
+              </w:rPr>
+            </w:pPr>
+            <w:proofErr w:type="gramStart"/>
+            <w:r>
+              <w:rPr>
+                <w:sz w:val="22"/>
+                <w:szCs w:val="22"/>
+              </w:rPr>
+              <w:t>x</w:t>
+            </w:r>
+            <w:proofErr w:type="gramEnd"/>
+          </w:p>
+        </w:tc>
+      </w:tr>
+      <w:tr>
+        <w:tc>
+          <w:tcPr>
+            <w:tcW w:w="284" w:type="dxa"/>
+          </w:tcPr>
+          <w:p>
+            <w:pPr>
+              <w:rPr>
+                <w:sz w:val="22"/>
+                <w:szCs w:val="22"/>
+              </w:rPr>
+            </w:pPr>
+          </w:p>
+        </w:tc>
+        <w:tc>
+          <w:tcPr>
+            <w:tcW w:w="4008" w:type="dxa"/>
+          </w:tcPr>
+          <w:p>
+            <w:pPr>
+              <w:rPr>
+                <w:sz w:val="22"/>
+                <w:szCs w:val="22"/>
+              </w:rPr>
+            </w:pPr>
+          </w:p>
+        </w:tc>
+        <w:tc>
+          <w:tcPr>
+            <w:tcW w:w="4370" w:type="dxa"/>
+          </w:tcPr>
+          <w:p>
+            <w:pPr>
+              <w:rPr>
+                <w:sz w:val="22"/>
+                <w:szCs w:val="22"/>
+              </w:rPr>
+            </w:pPr>
             <w:bookmarkStart w:id="0" w:name="_GoBack"/>
             <w:bookmarkEnd w:id="0"/>
-            <w:proofErr w:type="gramEnd"/>
+          </w:p>
+        </w:tc>
+        <w:tc>
+          <w:tcPr>
+            <w:tcW w:w="405" w:type="dxa"/>
+          </w:tcPr>
+          <w:p>
+            <w:pPr>
+              <w:rPr>
+                <w:sz w:val="22"/>
+                <w:szCs w:val="22"/>
+              </w:rPr>
+            </w:pPr>
+          </w:p>
+        </w:tc>
+        <w:tc>
+          <w:tcPr>
+            <w:tcW w:w="335" w:type="dxa"/>
+          </w:tcPr>
+          <w:p>
+            <w:pPr>
+              <w:rPr>
+                <w:sz w:val="22"/>
+                <w:szCs w:val="22"/>
+              </w:rPr>
+            </w:pPr>
+          </w:p>
+        </w:tc>
+      </w:tr>
+      <w:tr>
+        <w:tc>
+          <w:tcPr>
+            <w:tcW w:w="284" w:type="dxa"/>
+          </w:tcPr>
+          <w:p>
+            <w:pPr>
+              <w:rPr>
+                <w:sz w:val="22"/>
+                <w:szCs w:val="22"/>
+              </w:rPr>
+            </w:pPr>
+          </w:p>
+        </w:tc>
+        <w:tc>
+          <w:tcPr>
+            <w:tcW w:w="4008" w:type="dxa"/>
+          </w:tcPr>
+          <w:p>
+            <w:pPr>
+              <w:rPr>
+                <w:sz w:val="22"/>
+                <w:szCs w:val="22"/>
+              </w:rPr>
+            </w:pPr>
+          </w:p>
+        </w:tc>
+        <w:tc>
+          <w:tcPr>
+            <w:tcW w:w="4370" w:type="dxa"/>
+          </w:tcPr>
+          <w:p>
+            <w:pPr>
+              <w:rPr>
+                <w:sz w:val="22"/>
+                <w:szCs w:val="22"/>
+              </w:rPr>
+            </w:pPr>
+          </w:p>
+        </w:tc>
+        <w:tc>
+          <w:tcPr>
+            <w:tcW w:w="405" w:type="dxa"/>
+          </w:tcPr>
+          <w:p>
+            <w:pPr>
+              <w:rPr>
+                <w:sz w:val="22"/>
+                <w:szCs w:val="22"/>
+              </w:rPr>
+            </w:pPr>
+          </w:p>
+        </w:tc>
+        <w:tc>
+          <w:tcPr>
+            <w:tcW w:w="335" w:type="dxa"/>
+          </w:tcPr>
+          <w:p>
+            <w:pPr>
+              <w:rPr>
+                <w:sz w:val="22"/>
+                <w:szCs w:val="22"/>
+              </w:rPr>
+            </w:pPr>
           </w:p>
         </w:tc>
       </w:tr>
@@ -953,6 +2145,119 @@
 <file path=word/numbering.xml><?xml version="1.0" encoding="utf-8"?>
 <w:numbering xmlns:wpc="http://schemas.microsoft.com/office/word/2010/wordprocessingCanvas" xmlns:mo="http://schemas.microsoft.com/office/mac/office/2008/main" xmlns:mc="http://schemas.openxmlformats.org/markup-compatibility/2006" xmlns:mv="urn:schemas-microsoft-com:mac:vml" xmlns:o="urn:schemas-microsoft-com:office:office" xmlns:r="http://schemas.openxmlformats.org/officeDocument/2006/relationships" xmlns:m="http://schemas.openxmlformats.org/officeDocument/2006/math" xmlns:v="urn:schemas-microsoft-com:vml" xmlns:wp14="http://schemas.microsoft.com/office/word/2010/wordprocessingDrawing" xmlns:wp="http://schemas.openxmlformats.org/drawingml/2006/wordprocessingDrawing" xmlns:w10="urn:schemas-microsoft-com:office:word" xmlns:w="http://schemas.openxmlformats.org/wordprocessingml/2006/main" xmlns:w14="http://schemas.microsoft.com/office/word/2010/wordml" xmlns:wpg="http://schemas.microsoft.com/office/word/2010/wordprocessingGroup" xmlns:wpi="http://schemas.microsoft.com/office/word/2010/wordprocessingInk" xmlns:wne="http://schemas.microsoft.com/office/word/2006/wordml" xmlns:wps="http://schemas.microsoft.com/office/word/2010/wordprocessingShape" mc:Ignorable="w14 wp14">
   <w:abstractNum w:abstractNumId="0">
+    <w:nsid w:val="1CF05595"/>
+    <w:multiLevelType w:val="hybridMultilevel"/>
+    <w:tmpl w:val="D5825502"/>
+    <w:lvl w:ilvl="0" w:tplc="04090001">
+      <w:start w:val="1"/>
+      <w:numFmt w:val="bullet"/>
+      <w:lvlText w:val=""/>
+      <w:lvlJc w:val="left"/>
+      <w:pPr>
+        <w:ind w:left="720" w:hanging="360"/>
+      </w:pPr>
+      <w:rPr>
+        <w:rFonts w:ascii="Symbol" w:hAnsi="Symbol" w:hint="default"/>
+      </w:rPr>
+    </w:lvl>
+    <w:lvl w:ilvl="1" w:tplc="04090003" w:tentative="1">
+      <w:start w:val="1"/>
+      <w:numFmt w:val="bullet"/>
+      <w:lvlText w:val="o"/>
+      <w:lvlJc w:val="left"/>
+      <w:pPr>
+        <w:ind w:left="1440" w:hanging="360"/>
+      </w:pPr>
+      <w:rPr>
+        <w:rFonts w:ascii="Courier New" w:hAnsi="Courier New" w:hint="default"/>
+      </w:rPr>
+    </w:lvl>
+    <w:lvl w:ilvl="2" w:tplc="04090005" w:tentative="1">
+      <w:start w:val="1"/>
+      <w:numFmt w:val="bullet"/>
+      <w:lvlText w:val=""/>
+      <w:lvlJc w:val="left"/>
+      <w:pPr>
+        <w:ind w:left="2160" w:hanging="360"/>
+      </w:pPr>
+      <w:rPr>
+        <w:rFonts w:ascii="Wingdings" w:hAnsi="Wingdings" w:hint="default"/>
+      </w:rPr>
+    </w:lvl>
+    <w:lvl w:ilvl="3" w:tplc="04090001" w:tentative="1">
+      <w:start w:val="1"/>
+      <w:numFmt w:val="bullet"/>
+      <w:lvlText w:val=""/>
+      <w:lvlJc w:val="left"/>
+      <w:pPr>
+        <w:ind w:left="2880" w:hanging="360"/>
+      </w:pPr>
+      <w:rPr>
+        <w:rFonts w:ascii="Symbol" w:hAnsi="Symbol" w:hint="default"/>
+      </w:rPr>
+    </w:lvl>
+    <w:lvl w:ilvl="4" w:tplc="04090003" w:tentative="1">
+      <w:start w:val="1"/>
+      <w:numFmt w:val="bullet"/>
+      <w:lvlText w:val="o"/>
+      <w:lvlJc w:val="left"/>
+      <w:pPr>
+        <w:ind w:left="3600" w:hanging="360"/>
+      </w:pPr>
+      <w:rPr>
+        <w:rFonts w:ascii="Courier New" w:hAnsi="Courier New" w:hint="default"/>
+      </w:rPr>
+    </w:lvl>
+    <w:lvl w:ilvl="5" w:tplc="04090005" w:tentative="1">
+      <w:start w:val="1"/>
+      <w:numFmt w:val="bullet"/>
+      <w:lvlText w:val=""/>
+      <w:lvlJc w:val="left"/>
+      <w:pPr>
+        <w:ind w:left="4320" w:hanging="360"/>
+      </w:pPr>
+      <w:rPr>
+        <w:rFonts w:ascii="Wingdings" w:hAnsi="Wingdings" w:hint="default"/>
+      </w:rPr>
+    </w:lvl>
+    <w:lvl w:ilvl="6" w:tplc="04090001" w:tentative="1">
+      <w:start w:val="1"/>
+      <w:numFmt w:val="bullet"/>
+      <w:lvlText w:val=""/>
+      <w:lvlJc w:val="left"/>
+      <w:pPr>
+        <w:ind w:left="5040" w:hanging="360"/>
+      </w:pPr>
+      <w:rPr>
+        <w:rFonts w:ascii="Symbol" w:hAnsi="Symbol" w:hint="default"/>
+      </w:rPr>
+    </w:lvl>
+    <w:lvl w:ilvl="7" w:tplc="04090003" w:tentative="1">
+      <w:start w:val="1"/>
+      <w:numFmt w:val="bullet"/>
+      <w:lvlText w:val="o"/>
+      <w:lvlJc w:val="left"/>
+      <w:pPr>
+        <w:ind w:left="5760" w:hanging="360"/>
+      </w:pPr>
+      <w:rPr>
+        <w:rFonts w:ascii="Courier New" w:hAnsi="Courier New" w:hint="default"/>
+      </w:rPr>
+    </w:lvl>
+    <w:lvl w:ilvl="8" w:tplc="04090005" w:tentative="1">
+      <w:start w:val="1"/>
+      <w:numFmt w:val="bullet"/>
+      <w:lvlText w:val=""/>
+      <w:lvlJc w:val="left"/>
+      <w:pPr>
+        <w:ind w:left="6480" w:hanging="360"/>
+      </w:pPr>
+      <w:rPr>
+        <w:rFonts w:ascii="Wingdings" w:hAnsi="Wingdings" w:hint="default"/>
+      </w:rPr>
+    </w:lvl>
+  </w:abstractNum>
+  <w:abstractNum w:abstractNumId="1">
     <w:nsid w:val="22AD78D1"/>
     <w:multiLevelType w:val="hybridMultilevel"/>
     <w:tmpl w:val="938619A0"/>
@@ -1065,7 +2370,120 @@
       </w:rPr>
     </w:lvl>
   </w:abstractNum>
-  <w:abstractNum w:abstractNumId="1">
+  <w:abstractNum w:abstractNumId="2">
+    <w:nsid w:val="332978BA"/>
+    <w:multiLevelType w:val="hybridMultilevel"/>
+    <w:tmpl w:val="A0904AA4"/>
+    <w:lvl w:ilvl="0" w:tplc="04090001">
+      <w:start w:val="1"/>
+      <w:numFmt w:val="bullet"/>
+      <w:lvlText w:val=""/>
+      <w:lvlJc w:val="left"/>
+      <w:pPr>
+        <w:ind w:left="720" w:hanging="360"/>
+      </w:pPr>
+      <w:rPr>
+        <w:rFonts w:ascii="Symbol" w:hAnsi="Symbol" w:hint="default"/>
+      </w:rPr>
+    </w:lvl>
+    <w:lvl w:ilvl="1" w:tplc="04090003" w:tentative="1">
+      <w:start w:val="1"/>
+      <w:numFmt w:val="bullet"/>
+      <w:lvlText w:val="o"/>
+      <w:lvlJc w:val="left"/>
+      <w:pPr>
+        <w:ind w:left="1440" w:hanging="360"/>
+      </w:pPr>
+      <w:rPr>
+        <w:rFonts w:ascii="Courier New" w:hAnsi="Courier New" w:hint="default"/>
+      </w:rPr>
+    </w:lvl>
+    <w:lvl w:ilvl="2" w:tplc="04090005" w:tentative="1">
+      <w:start w:val="1"/>
+      <w:numFmt w:val="bullet"/>
+      <w:lvlText w:val=""/>
+      <w:lvlJc w:val="left"/>
+      <w:pPr>
+        <w:ind w:left="2160" w:hanging="360"/>
+      </w:pPr>
+      <w:rPr>
+        <w:rFonts w:ascii="Wingdings" w:hAnsi="Wingdings" w:hint="default"/>
+      </w:rPr>
+    </w:lvl>
+    <w:lvl w:ilvl="3" w:tplc="04090001" w:tentative="1">
+      <w:start w:val="1"/>
+      <w:numFmt w:val="bullet"/>
+      <w:lvlText w:val=""/>
+      <w:lvlJc w:val="left"/>
+      <w:pPr>
+        <w:ind w:left="2880" w:hanging="360"/>
+      </w:pPr>
+      <w:rPr>
+        <w:rFonts w:ascii="Symbol" w:hAnsi="Symbol" w:hint="default"/>
+      </w:rPr>
+    </w:lvl>
+    <w:lvl w:ilvl="4" w:tplc="04090003" w:tentative="1">
+      <w:start w:val="1"/>
+      <w:numFmt w:val="bullet"/>
+      <w:lvlText w:val="o"/>
+      <w:lvlJc w:val="left"/>
+      <w:pPr>
+        <w:ind w:left="3600" w:hanging="360"/>
+      </w:pPr>
+      <w:rPr>
+        <w:rFonts w:ascii="Courier New" w:hAnsi="Courier New" w:hint="default"/>
+      </w:rPr>
+    </w:lvl>
+    <w:lvl w:ilvl="5" w:tplc="04090005" w:tentative="1">
+      <w:start w:val="1"/>
+      <w:numFmt w:val="bullet"/>
+      <w:lvlText w:val=""/>
+      <w:lvlJc w:val="left"/>
+      <w:pPr>
+        <w:ind w:left="4320" w:hanging="360"/>
+      </w:pPr>
+      <w:rPr>
+        <w:rFonts w:ascii="Wingdings" w:hAnsi="Wingdings" w:hint="default"/>
+      </w:rPr>
+    </w:lvl>
+    <w:lvl w:ilvl="6" w:tplc="04090001" w:tentative="1">
+      <w:start w:val="1"/>
+      <w:numFmt w:val="bullet"/>
+      <w:lvlText w:val=""/>
+      <w:lvlJc w:val="left"/>
+      <w:pPr>
+        <w:ind w:left="5040" w:hanging="360"/>
+      </w:pPr>
+      <w:rPr>
+        <w:rFonts w:ascii="Symbol" w:hAnsi="Symbol" w:hint="default"/>
+      </w:rPr>
+    </w:lvl>
+    <w:lvl w:ilvl="7" w:tplc="04090003" w:tentative="1">
+      <w:start w:val="1"/>
+      <w:numFmt w:val="bullet"/>
+      <w:lvlText w:val="o"/>
+      <w:lvlJc w:val="left"/>
+      <w:pPr>
+        <w:ind w:left="5760" w:hanging="360"/>
+      </w:pPr>
+      <w:rPr>
+        <w:rFonts w:ascii="Courier New" w:hAnsi="Courier New" w:hint="default"/>
+      </w:rPr>
+    </w:lvl>
+    <w:lvl w:ilvl="8" w:tplc="04090005" w:tentative="1">
+      <w:start w:val="1"/>
+      <w:numFmt w:val="bullet"/>
+      <w:lvlText w:val=""/>
+      <w:lvlJc w:val="left"/>
+      <w:pPr>
+        <w:ind w:left="6480" w:hanging="360"/>
+      </w:pPr>
+      <w:rPr>
+        <w:rFonts w:ascii="Wingdings" w:hAnsi="Wingdings" w:hint="default"/>
+      </w:rPr>
+    </w:lvl>
+  </w:abstractNum>
+  <w:abstractNum w:abstractNumId="3">
     <w:nsid w:val="33306B42"/>
     <w:multiLevelType w:val="hybridMultilevel"/>
     <w:tmpl w:val="1E6C8C0A"/>
@@ -1178,7 +2596,7 @@
       </w:rPr>
     </w:lvl>
   </w:abstractNum>
-  <w:abstractNum w:abstractNumId="2">
+  <w:abstractNum w:abstractNumId="4">
     <w:nsid w:val="510B5809"/>
     <w:multiLevelType w:val="hybridMultilevel"/>
     <w:tmpl w:val="BB704958"/>
@@ -1291,7 +2709,7 @@
       </w:rPr>
     </w:lvl>
   </w:abstractNum>
-  <w:abstractNum w:abstractNumId="3">
+  <w:abstractNum w:abstractNumId="5">
     <w:nsid w:val="590447C7"/>
     <w:multiLevelType w:val="hybridMultilevel"/>
     <w:tmpl w:val="6714D3CA"/>
@@ -1404,17 +2822,139 @@
       </w:rPr>
     </w:lvl>
   </w:abstractNum>
+  <w:abstractNum w:abstractNumId="6">
+    <w:nsid w:val="77FB208F"/>
+    <w:multiLevelType w:val="hybridMultilevel"/>
+    <w:tmpl w:val="AD3080D6"/>
+    <w:lvl w:ilvl="0" w:tplc="04090001">
+      <w:start w:val="1"/>
+      <w:numFmt w:val="bullet"/>
+      <w:lvlText w:val=""/>
+      <w:lvlJc w:val="left"/>
+      <w:pPr>
+        <w:ind w:left="720" w:hanging="360"/>
+      </w:pPr>
+      <w:rPr>
+        <w:rFonts w:ascii="Symbol" w:hAnsi="Symbol" w:hint="default"/>
+      </w:rPr>
+    </w:lvl>
+    <w:lvl w:ilvl="1" w:tplc="04090003" w:tentative="1">
+      <w:start w:val="1"/>
+      <w:numFmt w:val="bullet"/>
+      <w:lvlText w:val="o"/>
+      <w:lvlJc w:val="left"/>
+      <w:pPr>
+        <w:ind w:left="1440" w:hanging="360"/>
+      </w:pPr>
+      <w:rPr>
+        <w:rFonts w:ascii="Courier New" w:hAnsi="Courier New" w:hint="default"/>
+      </w:rPr>
+    </w:lvl>
+    <w:lvl w:ilvl="2" w:tplc="04090005" w:tentative="1">
+      <w:start w:val="1"/>
+      <w:numFmt w:val="bullet"/>
+      <w:lvlText w:val=""/>
+      <w:lvlJc w:val="left"/>
+      <w:pPr>
+        <w:ind w:left="2160" w:hanging="360"/>
+      </w:pPr>
+      <w:rPr>
+        <w:rFonts w:ascii="Wingdings" w:hAnsi="Wingdings" w:hint="default"/>
+      </w:rPr>
+    </w:lvl>
+    <w:lvl w:ilvl="3" w:tplc="04090001" w:tentative="1">
+      <w:start w:val="1"/>
+      <w:numFmt w:val="bullet"/>
+      <w:lvlText w:val=""/>
+      <w:lvlJc w:val="left"/>
+      <w:pPr>
+        <w:ind w:left="2880" w:hanging="360"/>
+      </w:pPr>
+      <w:rPr>
+        <w:rFonts w:ascii="Symbol" w:hAnsi="Symbol" w:hint="default"/>
+      </w:rPr>
+    </w:lvl>
+    <w:lvl w:ilvl="4" w:tplc="04090003" w:tentative="1">
+      <w:start w:val="1"/>
+      <w:numFmt w:val="bullet"/>
+      <w:lvlText w:val="o"/>
+      <w:lvlJc w:val="left"/>
+      <w:pPr>
+        <w:ind w:left="3600" w:hanging="360"/>
+      </w:pPr>
+      <w:rPr>
+        <w:rFonts w:ascii="Courier New" w:hAnsi="Courier New" w:hint="default"/>
+      </w:rPr>
+    </w:lvl>
+    <w:lvl w:ilvl="5" w:tplc="04090005" w:tentative="1">
+      <w:start w:val="1"/>
+      <w:numFmt w:val="bullet"/>
+      <w:lvlText w:val=""/>
+      <w:lvlJc w:val="left"/>
+      <w:pPr>
+        <w:ind w:left="4320" w:hanging="360"/>
+      </w:pPr>
+      <w:rPr>
+        <w:rFonts w:ascii="Wingdings" w:hAnsi="Wingdings" w:hint="default"/>
+      </w:rPr>
+    </w:lvl>
+    <w:lvl w:ilvl="6" w:tplc="04090001" w:tentative="1">
+      <w:start w:val="1"/>
+      <w:numFmt w:val="bullet"/>
+      <w:lvlText w:val=""/>
+      <w:lvlJc w:val="left"/>
+      <w:pPr>
+        <w:ind w:left="5040" w:hanging="360"/>
+      </w:pPr>
+      <w:rPr>
+        <w:rFonts w:ascii="Symbol" w:hAnsi="Symbol" w:hint="default"/>
+      </w:rPr>
+    </w:lvl>
+    <w:lvl w:ilvl="7" w:tplc="04090003" w:tentative="1">
+      <w:start w:val="1"/>
+      <w:numFmt w:val="bullet"/>
+      <w:lvlText w:val="o"/>
+      <w:lvlJc w:val="left"/>
+      <w:pPr>
+        <w:ind w:left="5760" w:hanging="360"/>
+      </w:pPr>
+      <w:rPr>
+        <w:rFonts w:ascii="Courier New" w:hAnsi="Courier New" w:hint="default"/>
+      </w:rPr>
+    </w:lvl>
+    <w:lvl w:ilvl="8" w:tplc="04090005" w:tentative="1">
+      <w:start w:val="1"/>
+      <w:numFmt w:val="bullet"/>
+      <w:lvlText w:val=""/>
+      <w:lvlJc w:val="left"/>
+      <w:pPr>
+        <w:ind w:left="6480" w:hanging="360"/>
+      </w:pPr>
+      <w:rPr>
+        <w:rFonts w:ascii="Wingdings" w:hAnsi="Wingdings" w:hint="default"/>
+      </w:rPr>
+    </w:lvl>
+  </w:abstractNum>
   <w:num w:numId="1">
+    <w:abstractNumId w:val="1"/>
+  </w:num>
+  <w:num w:numId="2">
+    <w:abstractNumId w:val="5"/>
+  </w:num>
+  <w:num w:numId="3">
+    <w:abstractNumId w:val="4"/>
+  </w:num>
+  <w:num w:numId="4">
+    <w:abstractNumId w:val="3"/>
+  </w:num>
+  <w:num w:numId="5">
     <w:abstractNumId w:val="0"/>
   </w:num>
-  <w:num w:numId="2">
-    <w:abstractNumId w:val="3"/>
-  </w:num>
-  <w:num w:numId="3">
+  <w:num w:numId="6">
     <w:abstractNumId w:val="2"/>
   </w:num>
-  <w:num w:numId="4">
-    <w:abstractNumId w:val="1"/>
+  <w:num w:numId="7">
+    <w:abstractNumId w:val="6"/>
   </w:num>
 </w:numbering>
 </file>
@@ -2207,4 +3747,16 @@
   </a:objectDefaults>
   <a:extraClrSchemeLst/>
 </a:theme>
+</file>
+
+<file path=customXml/item1.xml><?xml version="1.0" encoding="utf-8"?>
+<b:Sources xmlns:b="http://schemas.openxmlformats.org/officeDocument/2006/bibliography" xmlns="http://schemas.openxmlformats.org/officeDocument/2006/bibliography" SelectedStyle="/APA.XSL" StyleName="APA"/>
+</file>
+
+<file path=customXml/itemProps1.xml><?xml version="1.0" encoding="utf-8"?>
+<ds:datastoreItem xmlns:ds="http://schemas.openxmlformats.org/officeDocument/2006/customXml" ds:itemID="{686058D9-52C8-EA4A-B6BA-9720FE2B059D}">
+  <ds:schemaRefs>
+    <ds:schemaRef ds:uri="http://schemas.openxmlformats.org/officeDocument/2006/bibliography"/>
+  </ds:schemaRefs>
+</ds:datastoreItem>
 </file>
</xml_diff>